<commit_message>
tweaked  grade comparison & finished abstract
</commit_message>
<xml_diff>
--- a/Abstract.docx
+++ b/Abstract.docx
@@ -1,6 +1,6 @@
 
 <file path=word/document.xml><?xml version="1.0" encoding="utf-8"?>
-<w:document xmlns:wpc="http://schemas.microsoft.com/office/word/2010/wordprocessingCanvas" xmlns:cx="http://schemas.microsoft.com/office/drawing/2014/chartex" xmlns:cx1="http://schemas.microsoft.com/office/drawing/2015/9/8/chartex" xmlns:cx2="http://schemas.microsoft.com/office/drawing/2015/10/21/chartex" xmlns:cx3="http://schemas.microsoft.com/office/drawing/2016/5/9/chartex" xmlns:cx4="http://schemas.microsoft.com/office/drawing/2016/5/10/chartex" xmlns:cx5="http://schemas.microsoft.com/office/drawing/2016/5/11/chartex" xmlns:cx6="http://schemas.microsoft.com/office/drawing/2016/5/12/chartex" xmlns:cx7="http://schemas.microsoft.com/office/drawing/2016/5/13/chartex" xmlns:cx8="http://schemas.microsoft.com/office/drawing/2016/5/14/chartex" xmlns:mc="http://schemas.openxmlformats.org/markup-compatibility/2006" xmlns:aink="http://schemas.microsoft.com/office/drawing/2016/ink" xmlns:am3d="http://schemas.microsoft.com/office/drawing/2017/model3d" xmlns:o="urn:schemas-microsoft-com:office:office" xmlns:r="http://schemas.openxmlformats.org/officeDocument/2006/relationships" xmlns:m="http://schemas.openxmlformats.org/officeDocument/2006/math" xmlns:v="urn:schemas-microsoft-com:vml" xmlns:wp14="http://schemas.microsoft.com/office/word/2010/wordprocessingDrawing" xmlns:wp="http://schemas.openxmlformats.org/drawingml/2006/wordprocessingDrawing" xmlns:w10="urn:schemas-microsoft-com:office:word" xmlns:w="http://schemas.openxmlformats.org/wordprocessingml/2006/main" xmlns:w14="http://schemas.microsoft.com/office/word/2010/wordml" xmlns:w15="http://schemas.microsoft.com/office/word/2012/wordml" xmlns:w16cid="http://schemas.microsoft.com/office/word/2016/wordml/cid" xmlns:w16se="http://schemas.microsoft.com/office/word/2015/wordml/symex" xmlns:wpg="http://schemas.microsoft.com/office/word/2010/wordprocessingGroup" xmlns:wpi="http://schemas.microsoft.com/office/word/2010/wordprocessingInk" xmlns:wne="http://schemas.microsoft.com/office/word/2006/wordml" xmlns:wps="http://schemas.microsoft.com/office/word/2010/wordprocessingShape" mc:Ignorable="w14 w15 w16se w16cid wp14">
+<w:document xmlns:wpc="http://schemas.microsoft.com/office/word/2010/wordprocessingCanvas" xmlns:cx="http://schemas.microsoft.com/office/drawing/2014/chartex" xmlns:cx1="http://schemas.microsoft.com/office/drawing/2015/9/8/chartex" xmlns:mc="http://schemas.openxmlformats.org/markup-compatibility/2006" xmlns:o="urn:schemas-microsoft-com:office:office" xmlns:r="http://schemas.openxmlformats.org/officeDocument/2006/relationships" xmlns:m="http://schemas.openxmlformats.org/officeDocument/2006/math" xmlns:v="urn:schemas-microsoft-com:vml" xmlns:wp14="http://schemas.microsoft.com/office/word/2010/wordprocessingDrawing" xmlns:wp="http://schemas.openxmlformats.org/drawingml/2006/wordprocessingDrawing" xmlns:w10="urn:schemas-microsoft-com:office:word" xmlns:w="http://schemas.openxmlformats.org/wordprocessingml/2006/main" xmlns:w14="http://schemas.microsoft.com/office/word/2010/wordml" xmlns:w15="http://schemas.microsoft.com/office/word/2012/wordml" xmlns:w16se="http://schemas.microsoft.com/office/word/2015/wordml/symex" xmlns:wpg="http://schemas.microsoft.com/office/word/2010/wordprocessingGroup" xmlns:wpi="http://schemas.microsoft.com/office/word/2010/wordprocessingInk" xmlns:wne="http://schemas.microsoft.com/office/word/2006/wordml" xmlns:wps="http://schemas.microsoft.com/office/word/2010/wordprocessingShape" mc:Ignorable="w14 w15 w16se wp14">
   <w:body>
     <w:p>
       <w:pPr>
@@ -15,96 +15,6 @@
           <w:sz w:val="32"/>
         </w:rPr>
         <w:t>Abstract</w:t>
-      </w:r>
-    </w:p>
-    <w:p>
-      <w:pPr>
-        <w:pStyle w:val="ListParagraph"/>
-        <w:numPr>
-          <w:ilvl w:val="0"/>
-          <w:numId w:val="1"/>
-        </w:numPr>
-        <w:rPr>
-          <w:sz w:val="32"/>
-        </w:rPr>
-      </w:pPr>
-      <w:r>
-        <w:rPr>
-          <w:sz w:val="32"/>
-        </w:rPr>
-        <w:t>What do we do?</w:t>
-      </w:r>
-    </w:p>
-    <w:p>
-      <w:pPr>
-        <w:pStyle w:val="ListParagraph"/>
-        <w:numPr>
-          <w:ilvl w:val="0"/>
-          <w:numId w:val="1"/>
-        </w:numPr>
-        <w:rPr>
-          <w:sz w:val="32"/>
-        </w:rPr>
-      </w:pPr>
-      <w:r>
-        <w:rPr>
-          <w:sz w:val="32"/>
-        </w:rPr>
-        <w:t>Context (what are we looking for?)</w:t>
-      </w:r>
-    </w:p>
-    <w:p>
-      <w:pPr>
-        <w:pStyle w:val="ListParagraph"/>
-        <w:numPr>
-          <w:ilvl w:val="0"/>
-          <w:numId w:val="1"/>
-        </w:numPr>
-        <w:rPr>
-          <w:sz w:val="32"/>
-        </w:rPr>
-      </w:pPr>
-      <w:r>
-        <w:rPr>
-          <w:sz w:val="32"/>
-        </w:rPr>
-        <w:t>Process</w:t>
-      </w:r>
-    </w:p>
-    <w:p>
-      <w:pPr>
-        <w:pStyle w:val="ListParagraph"/>
-        <w:numPr>
-          <w:ilvl w:val="0"/>
-          <w:numId w:val="1"/>
-        </w:numPr>
-        <w:rPr>
-          <w:sz w:val="32"/>
-        </w:rPr>
-      </w:pPr>
-      <w:r>
-        <w:rPr>
-          <w:sz w:val="32"/>
-        </w:rPr>
-        <w:t xml:space="preserve">Results (for now just talk about significance of change in grades) </w:t>
-      </w:r>
-    </w:p>
-    <w:p>
-      <w:pPr>
-        <w:pStyle w:val="ListParagraph"/>
-        <w:numPr>
-          <w:ilvl w:val="0"/>
-          <w:numId w:val="1"/>
-        </w:numPr>
-        <w:rPr>
-          <w:sz w:val="32"/>
-        </w:rPr>
-      </w:pPr>
-      <w:r>
-        <w:rPr>
-          <w:sz w:val="32"/>
-        </w:rPr>
-        <w:t>Pose hypothesis</w:t>
       </w:r>
     </w:p>
     <w:p>
@@ -130,133 +40,151 @@
         </w:rPr>
         <w:t xml:space="preserve">examined the </w:t>
       </w:r>
+      <w:r>
+        <w:rPr>
+          <w:rFonts w:ascii="Century" w:hAnsi="Century"/>
+        </w:rPr>
+        <w:t>e</w:t>
+      </w:r>
+      <w:r>
+        <w:rPr>
+          <w:rFonts w:ascii="Century" w:hAnsi="Century"/>
+        </w:rPr>
+        <w:t xml:space="preserve">ffects of </w:t>
+      </w:r>
+      <w:r>
+        <w:rPr>
+          <w:rFonts w:ascii="Century" w:hAnsi="Century"/>
+        </w:rPr>
+        <w:t xml:space="preserve">several interventions in a standard CS2 fall semester. Interventions included </w:t>
+      </w:r>
+      <w:r>
+        <w:rPr>
+          <w:rFonts w:ascii="Century" w:hAnsi="Century"/>
+        </w:rPr>
+        <w:t xml:space="preserve">integrating assignments into a </w:t>
+      </w:r>
+      <w:r>
+        <w:rPr>
+          <w:rFonts w:ascii="Century" w:hAnsi="Century"/>
+        </w:rPr>
+        <w:t>new, overarching lab</w:t>
+      </w:r>
+      <w:r>
+        <w:rPr>
+          <w:rFonts w:ascii="Century" w:hAnsi="Century"/>
+        </w:rPr>
+        <w:t>,</w:t>
+      </w:r>
+      <w:r>
+        <w:rPr>
+          <w:rFonts w:ascii="Century" w:hAnsi="Century"/>
+        </w:rPr>
+        <w:t xml:space="preserve"> </w:t>
+      </w:r>
+      <w:r>
+        <w:rPr>
+          <w:rFonts w:ascii="Century" w:hAnsi="Century"/>
+        </w:rPr>
+        <w:t>implementing</w:t>
+      </w:r>
+      <w:r>
+        <w:rPr>
+          <w:rFonts w:ascii="Century" w:hAnsi="Century"/>
+        </w:rPr>
+        <w:t xml:space="preserve"> a series of process points designed to </w:t>
+      </w:r>
+      <w:r>
+        <w:rPr>
+          <w:rFonts w:ascii="Century" w:hAnsi="Century"/>
+        </w:rPr>
+        <w:t>encourage good coding habits, and adding a guided project dedicated to inheritance</w:t>
+      </w:r>
+      <w:r>
+        <w:rPr>
+          <w:rFonts w:ascii="Century" w:hAnsi="Century"/>
+        </w:rPr>
+        <w:t xml:space="preserve">. We measure </w:t>
+      </w:r>
+      <w:r>
+        <w:rPr>
+          <w:rFonts w:ascii="Century" w:hAnsi="Century"/>
+        </w:rPr>
+        <w:t xml:space="preserve">and compare </w:t>
+      </w:r>
+      <w:r>
+        <w:rPr>
+          <w:rFonts w:ascii="Century" w:hAnsi="Century"/>
+        </w:rPr>
+        <w:t>student efficacy, retention, engagement and learning</w:t>
+      </w:r>
+      <w:r>
+        <w:rPr>
+          <w:rFonts w:ascii="Century" w:hAnsi="Century"/>
+        </w:rPr>
+        <w:t xml:space="preserve"> between a standard CS2 course offered in Fall 2015 </w:t>
+      </w:r>
+      <w:r>
+        <w:rPr>
+          <w:rFonts w:ascii="Century" w:hAnsi="Century"/>
+        </w:rPr>
+        <w:t>and</w:t>
+      </w:r>
+      <w:r>
+        <w:rPr>
+          <w:rFonts w:ascii="Century" w:hAnsi="Century"/>
+        </w:rPr>
+        <w:t xml:space="preserve"> a Fall 2016 course that integrates these interventions</w:t>
+      </w:r>
+      <w:r>
+        <w:rPr>
+          <w:rFonts w:ascii="Century" w:hAnsi="Century"/>
+        </w:rPr>
+        <w:t xml:space="preserve">. </w:t>
+      </w:r>
+      <w:r>
+        <w:rPr>
+          <w:rFonts w:ascii="Century" w:hAnsi="Century"/>
+        </w:rPr>
+        <w:t xml:space="preserve">We hypothesize that the interventions will result in a positive increase across the stated metrics. </w:t>
+      </w:r>
+      <w:r>
+        <w:rPr>
+          <w:rFonts w:ascii="Century" w:hAnsi="Century"/>
+        </w:rPr>
+        <w:t>Supporting</w:t>
+      </w:r>
+      <w:r>
+        <w:rPr>
+          <w:rFonts w:ascii="Century" w:hAnsi="Century"/>
+        </w:rPr>
+        <w:t xml:space="preserve"> our hypothesis, w</w:t>
+      </w:r>
+      <w:r>
+        <w:rPr>
+          <w:rFonts w:ascii="Century" w:hAnsi="Century"/>
+        </w:rPr>
+        <w:t>e find that students exhib</w:t>
+      </w:r>
+      <w:r>
+        <w:rPr>
+          <w:rFonts w:ascii="Century" w:hAnsi="Century"/>
+        </w:rPr>
+        <w:t xml:space="preserve">ited a significant increase in </w:t>
+      </w:r>
+      <w:r>
+        <w:rPr>
+          <w:rFonts w:ascii="Century" w:hAnsi="Century"/>
+        </w:rPr>
+        <w:t>grades acro</w:t>
+      </w:r>
       <w:bookmarkStart w:id="0" w:name="_GoBack"/>
       <w:bookmarkEnd w:id="0"/>
       <w:r>
         <w:rPr>
           <w:rFonts w:ascii="Century" w:hAnsi="Century"/>
         </w:rPr>
-        <w:t>e</w:t>
-      </w:r>
-      <w:r>
-        <w:rPr>
-          <w:rFonts w:ascii="Century" w:hAnsi="Century"/>
-        </w:rPr>
-        <w:t xml:space="preserve">ffects of </w:t>
-      </w:r>
-      <w:r>
-        <w:rPr>
-          <w:rFonts w:ascii="Century" w:hAnsi="Century"/>
-        </w:rPr>
-        <w:t xml:space="preserve">several interventions in a standard CS2 fall semester. Interventions included </w:t>
-      </w:r>
-      <w:r>
-        <w:rPr>
-          <w:rFonts w:ascii="Century" w:hAnsi="Century"/>
-        </w:rPr>
-        <w:t xml:space="preserve">integrating assignments into a </w:t>
-      </w:r>
-      <w:r>
-        <w:rPr>
-          <w:rFonts w:ascii="Century" w:hAnsi="Century"/>
-        </w:rPr>
-        <w:t>new, overarching lab</w:t>
-      </w:r>
-      <w:r>
-        <w:rPr>
-          <w:rFonts w:ascii="Century" w:hAnsi="Century"/>
-        </w:rPr>
-        <w:t>,</w:t>
-      </w:r>
-      <w:r>
-        <w:rPr>
-          <w:rFonts w:ascii="Century" w:hAnsi="Century"/>
-        </w:rPr>
-        <w:t xml:space="preserve"> including a series of process points designed to </w:t>
-      </w:r>
-      <w:r>
-        <w:rPr>
-          <w:rFonts w:ascii="Century" w:hAnsi="Century"/>
-        </w:rPr>
-        <w:t>encourage good coding habits, and adding a guided project dedicated to inheritance</w:t>
-      </w:r>
-      <w:r>
-        <w:rPr>
-          <w:rFonts w:ascii="Century" w:hAnsi="Century"/>
-        </w:rPr>
-        <w:t xml:space="preserve">. We measure </w:t>
-      </w:r>
-      <w:r>
-        <w:rPr>
-          <w:rFonts w:ascii="Century" w:hAnsi="Century"/>
-        </w:rPr>
-        <w:t xml:space="preserve">and compare </w:t>
-      </w:r>
-      <w:r>
-        <w:rPr>
-          <w:rFonts w:ascii="Century" w:hAnsi="Century"/>
-        </w:rPr>
-        <w:t>student efficacy, retention, engagement and learning</w:t>
-      </w:r>
-      <w:r>
-        <w:rPr>
-          <w:rFonts w:ascii="Century" w:hAnsi="Century"/>
-        </w:rPr>
-        <w:t xml:space="preserve"> between a standard CS2 course offered in Fall 2015 </w:t>
-      </w:r>
-      <w:r>
-        <w:rPr>
-          <w:rFonts w:ascii="Century" w:hAnsi="Century"/>
-        </w:rPr>
-        <w:t>and</w:t>
-      </w:r>
-      <w:r>
-        <w:rPr>
-          <w:rFonts w:ascii="Century" w:hAnsi="Century"/>
-        </w:rPr>
-        <w:t xml:space="preserve"> a Fall 2016 course that integrates these interventions</w:t>
-      </w:r>
-      <w:r>
-        <w:rPr>
-          <w:rFonts w:ascii="Century" w:hAnsi="Century"/>
-        </w:rPr>
-        <w:t xml:space="preserve">. </w:t>
-      </w:r>
-      <w:r>
-        <w:rPr>
-          <w:rFonts w:ascii="Century" w:hAnsi="Century"/>
-        </w:rPr>
-        <w:t xml:space="preserve">We hypothesize that the interventions will result in a positive increase across the stated metrics. </w:t>
-      </w:r>
-      <w:r>
-        <w:rPr>
-          <w:rFonts w:ascii="Century" w:hAnsi="Century"/>
-        </w:rPr>
-        <w:t>Supporting</w:t>
-      </w:r>
-      <w:r>
-        <w:rPr>
-          <w:rFonts w:ascii="Century" w:hAnsi="Century"/>
-        </w:rPr>
-        <w:t xml:space="preserve"> our hypothesis, w</w:t>
-      </w:r>
-      <w:r>
-        <w:rPr>
-          <w:rFonts w:ascii="Century" w:hAnsi="Century"/>
-        </w:rPr>
-        <w:t>e find that students exhib</w:t>
-      </w:r>
-      <w:r>
-        <w:rPr>
-          <w:rFonts w:ascii="Century" w:hAnsi="Century"/>
-        </w:rPr>
-        <w:t xml:space="preserve">ited a significant increase in </w:t>
-      </w:r>
-      <w:r>
-        <w:rPr>
-          <w:rFonts w:ascii="Century" w:hAnsi="Century"/>
-        </w:rPr>
-        <w:t xml:space="preserve">grades across </w:t>
+        <w:t xml:space="preserve">ss </w:t>
       </w:r>
       <w:r>
         <w:rPr>
@@ -268,7 +196,19 @@
         <w:rPr>
           <w:rFonts w:ascii="Century" w:hAnsi="Century"/>
         </w:rPr>
-        <w:t>areas, including the final exam.</w:t>
+        <w:t xml:space="preserve">areas, including the final </w:t>
+      </w:r>
+      <w:r>
+        <w:rPr>
+          <w:rFonts w:ascii="Century" w:hAnsi="Century"/>
+        </w:rPr>
+        <w:t>grade, the in-class labs, and the first guided project</w:t>
+      </w:r>
+      <w:r>
+        <w:rPr>
+          <w:rFonts w:ascii="Century" w:hAnsi="Century"/>
+        </w:rPr>
+        <w:t>.</w:t>
       </w:r>
       <w:r>
         <w:rPr>
@@ -286,7 +226,19 @@
         <w:rPr>
           <w:rFonts w:ascii="Century" w:hAnsi="Century"/>
         </w:rPr>
-        <w:t>every group demonstrated improvement, with minorit</w:t>
+        <w:t xml:space="preserve">every </w:t>
+      </w:r>
+      <w:r>
+        <w:rPr>
+          <w:rFonts w:ascii="Century" w:hAnsi="Century"/>
+        </w:rPr>
+        <w:t>racial subset</w:t>
+      </w:r>
+      <w:r>
+        <w:rPr>
+          <w:rFonts w:ascii="Century" w:hAnsi="Century"/>
+        </w:rPr>
+        <w:t xml:space="preserve"> demonstrated improvement, with minorit</w:t>
       </w:r>
       <w:r>
         <w:rPr>
@@ -348,7 +300,7 @@
 </file>
 
 <file path=word/numbering.xml><?xml version="1.0" encoding="utf-8"?>
-<w:numbering xmlns:wpc="http://schemas.microsoft.com/office/word/2010/wordprocessingCanvas" xmlns:cx="http://schemas.microsoft.com/office/drawing/2014/chartex" xmlns:cx1="http://schemas.microsoft.com/office/drawing/2015/9/8/chartex" xmlns:cx2="http://schemas.microsoft.com/office/drawing/2015/10/21/chartex" xmlns:cx3="http://schemas.microsoft.com/office/drawing/2016/5/9/chartex" xmlns:cx4="http://schemas.microsoft.com/office/drawing/2016/5/10/chartex" xmlns:cx5="http://schemas.microsoft.com/office/drawing/2016/5/11/chartex" xmlns:cx6="http://schemas.microsoft.com/office/drawing/2016/5/12/chartex" xmlns:cx7="http://schemas.microsoft.com/office/drawing/2016/5/13/chartex" xmlns:cx8="http://schemas.microsoft.com/office/drawing/2016/5/14/chartex" xmlns:mc="http://schemas.openxmlformats.org/markup-compatibility/2006" xmlns:aink="http://schemas.microsoft.com/office/drawing/2016/ink" xmlns:am3d="http://schemas.microsoft.com/office/drawing/2017/model3d" xmlns:o="urn:schemas-microsoft-com:office:office" xmlns:r="http://schemas.openxmlformats.org/officeDocument/2006/relationships" xmlns:m="http://schemas.openxmlformats.org/officeDocument/2006/math" xmlns:v="urn:schemas-microsoft-com:vml" xmlns:wp14="http://schemas.microsoft.com/office/word/2010/wordprocessingDrawing" xmlns:wp="http://schemas.openxmlformats.org/drawingml/2006/wordprocessingDrawing" xmlns:w10="urn:schemas-microsoft-com:office:word" xmlns:w="http://schemas.openxmlformats.org/wordprocessingml/2006/main" xmlns:w14="http://schemas.microsoft.com/office/word/2010/wordml" xmlns:w15="http://schemas.microsoft.com/office/word/2012/wordml" xmlns:w16cid="http://schemas.microsoft.com/office/word/2016/wordml/cid" xmlns:w16se="http://schemas.microsoft.com/office/word/2015/wordml/symex" xmlns:wpg="http://schemas.microsoft.com/office/word/2010/wordprocessingGroup" xmlns:wpi="http://schemas.microsoft.com/office/word/2010/wordprocessingInk" xmlns:wne="http://schemas.microsoft.com/office/word/2006/wordml" xmlns:wps="http://schemas.microsoft.com/office/word/2010/wordprocessingShape" mc:Ignorable="w14 w15 w16se w16cid wp14">
+<w:numbering xmlns:wpc="http://schemas.microsoft.com/office/word/2010/wordprocessingCanvas" xmlns:cx="http://schemas.microsoft.com/office/drawing/2014/chartex" xmlns:cx1="http://schemas.microsoft.com/office/drawing/2015/9/8/chartex" xmlns:mc="http://schemas.openxmlformats.org/markup-compatibility/2006" xmlns:o="urn:schemas-microsoft-com:office:office" xmlns:r="http://schemas.openxmlformats.org/officeDocument/2006/relationships" xmlns:m="http://schemas.openxmlformats.org/officeDocument/2006/math" xmlns:v="urn:schemas-microsoft-com:vml" xmlns:wp14="http://schemas.microsoft.com/office/word/2010/wordprocessingDrawing" xmlns:wp="http://schemas.openxmlformats.org/drawingml/2006/wordprocessingDrawing" xmlns:w10="urn:schemas-microsoft-com:office:word" xmlns:w="http://schemas.openxmlformats.org/wordprocessingml/2006/main" xmlns:w14="http://schemas.microsoft.com/office/word/2010/wordml" xmlns:w15="http://schemas.microsoft.com/office/word/2012/wordml" xmlns:w16se="http://schemas.microsoft.com/office/word/2015/wordml/symex" xmlns:wpg="http://schemas.microsoft.com/office/word/2010/wordprocessingGroup" xmlns:wpi="http://schemas.microsoft.com/office/word/2010/wordprocessingInk" xmlns:wne="http://schemas.microsoft.com/office/word/2006/wordml" xmlns:wps="http://schemas.microsoft.com/office/word/2010/wordprocessingShape" mc:Ignorable="w14 w15 w16se wp14">
   <w:abstractNum w:abstractNumId="0" w15:restartNumberingAfterBreak="0">
     <w:nsid w:val="14983958"/>
     <w:multiLevelType w:val="hybridMultilevel"/>
@@ -620,7 +572,7 @@
 </file>
 
 <file path=word/styles.xml><?xml version="1.0" encoding="utf-8"?>
-<w:styles xmlns:mc="http://schemas.openxmlformats.org/markup-compatibility/2006" xmlns:r="http://schemas.openxmlformats.org/officeDocument/2006/relationships" xmlns:w="http://schemas.openxmlformats.org/wordprocessingml/2006/main" xmlns:w14="http://schemas.microsoft.com/office/word/2010/wordml" xmlns:w15="http://schemas.microsoft.com/office/word/2012/wordml" xmlns:w16cid="http://schemas.microsoft.com/office/word/2016/wordml/cid" xmlns:w16se="http://schemas.microsoft.com/office/word/2015/wordml/symex" mc:Ignorable="w14 w15 w16se w16cid">
+<w:styles xmlns:mc="http://schemas.openxmlformats.org/markup-compatibility/2006" xmlns:r="http://schemas.openxmlformats.org/officeDocument/2006/relationships" xmlns:w="http://schemas.openxmlformats.org/wordprocessingml/2006/main" xmlns:w14="http://schemas.microsoft.com/office/word/2010/wordml" xmlns:w15="http://schemas.microsoft.com/office/word/2012/wordml" xmlns:w16se="http://schemas.microsoft.com/office/word/2015/wordml/symex" mc:Ignorable="w14 w15 w16se">
   <w:docDefaults>
     <w:rPrDefault>
       <w:rPr>
@@ -636,7 +588,7 @@
       </w:pPr>
     </w:pPrDefault>
   </w:docDefaults>
-  <w:latentStyles w:defLockedState="0" w:defUIPriority="99" w:defSemiHidden="0" w:defUnhideWhenUsed="0" w:defQFormat="0" w:count="375">
+  <w:latentStyles w:defLockedState="0" w:defUIPriority="99" w:defSemiHidden="0" w:defUnhideWhenUsed="0" w:defQFormat="0" w:count="371">
     <w:lsdException w:name="Normal" w:uiPriority="0" w:qFormat="1"/>
     <w:lsdException w:name="heading 1" w:uiPriority="9" w:qFormat="1"/>
     <w:lsdException w:name="heading 2" w:semiHidden="1" w:uiPriority="9" w:unhideWhenUsed="1" w:qFormat="1"/>
@@ -1008,10 +960,6 @@
     <w:lsdException w:name="List Table 5 Dark Accent 6" w:uiPriority="50"/>
     <w:lsdException w:name="List Table 6 Colorful Accent 6" w:uiPriority="51"/>
     <w:lsdException w:name="List Table 7 Colorful Accent 6" w:uiPriority="52"/>
-    <w:lsdException w:name="Mention" w:semiHidden="1" w:unhideWhenUsed="1"/>
-    <w:lsdException w:name="Smart Hyperlink" w:semiHidden="1" w:unhideWhenUsed="1"/>
-    <w:lsdException w:name="Hashtag" w:semiHidden="1" w:unhideWhenUsed="1"/>
-    <w:lsdException w:name="Unresolved Mention" w:semiHidden="1" w:unhideWhenUsed="1"/>
   </w:latentStyles>
   <w:style w:type="paragraph" w:default="1" w:styleId="Normal">
     <w:name w:val="Normal"/>

</xml_diff>

<commit_message>
See drive for updated abstract, added more grades
</commit_message>
<xml_diff>
--- a/Abstract.docx
+++ b/Abstract.docx
@@ -104,79 +104,31 @@
         <w:rPr>
           <w:rFonts w:ascii="Century" w:hAnsi="Century"/>
         </w:rPr>
-        <w:t xml:space="preserve">. We measure </w:t>
-      </w:r>
-      <w:r>
-        <w:rPr>
-          <w:rFonts w:ascii="Century" w:hAnsi="Century"/>
-        </w:rPr>
-        <w:t xml:space="preserve">and compare </w:t>
-      </w:r>
-      <w:r>
-        <w:rPr>
-          <w:rFonts w:ascii="Century" w:hAnsi="Century"/>
-        </w:rPr>
-        <w:t>student efficacy, retention, engagement and learning</w:t>
-      </w:r>
-      <w:r>
-        <w:rPr>
-          <w:rFonts w:ascii="Century" w:hAnsi="Century"/>
-        </w:rPr>
-        <w:t xml:space="preserve"> between a standard CS2 course offered in Fall 2015 </w:t>
-      </w:r>
-      <w:r>
-        <w:rPr>
-          <w:rFonts w:ascii="Century" w:hAnsi="Century"/>
-        </w:rPr>
-        <w:t>and</w:t>
-      </w:r>
-      <w:r>
-        <w:rPr>
-          <w:rFonts w:ascii="Century" w:hAnsi="Century"/>
-        </w:rPr>
-        <w:t xml:space="preserve"> a Fall 2016 course that integrates these interventions</w:t>
-      </w:r>
-      <w:r>
-        <w:rPr>
-          <w:rFonts w:ascii="Century" w:hAnsi="Century"/>
-        </w:rPr>
-        <w:t xml:space="preserve">. </w:t>
-      </w:r>
-      <w:r>
-        <w:rPr>
-          <w:rFonts w:ascii="Century" w:hAnsi="Century"/>
-        </w:rPr>
-        <w:t xml:space="preserve">We hypothesize that the interventions will result in a positive increase across the stated metrics. </w:t>
-      </w:r>
-      <w:r>
-        <w:rPr>
-          <w:rFonts w:ascii="Century" w:hAnsi="Century"/>
-        </w:rPr>
-        <w:t>Supporting</w:t>
-      </w:r>
-      <w:r>
-        <w:rPr>
-          <w:rFonts w:ascii="Century" w:hAnsi="Century"/>
-        </w:rPr>
-        <w:t xml:space="preserve"> our hypothesis, w</w:t>
-      </w:r>
-      <w:r>
-        <w:rPr>
-          <w:rFonts w:ascii="Century" w:hAnsi="Century"/>
-        </w:rPr>
-        <w:t>e find that students exhib</w:t>
-      </w:r>
-      <w:r>
-        <w:rPr>
-          <w:rFonts w:ascii="Century" w:hAnsi="Century"/>
-        </w:rPr>
-        <w:t xml:space="preserve">ited a significant increase in </w:t>
-      </w:r>
-      <w:r>
-        <w:rPr>
-          <w:rFonts w:ascii="Century" w:hAnsi="Century"/>
-        </w:rPr>
-        <w:t>grades acro</w:t>
+        <w:t>. We measure</w:t>
+      </w:r>
+      <w:r>
+        <w:rPr>
+          <w:rFonts w:ascii="Century" w:hAnsi="Century"/>
+        </w:rPr>
+        <w:t>d</w:t>
+      </w:r>
+      <w:r>
+        <w:rPr>
+          <w:rFonts w:ascii="Century" w:hAnsi="Century"/>
+        </w:rPr>
+        <w:t xml:space="preserve"> </w:t>
+      </w:r>
+      <w:r>
+        <w:rPr>
+          <w:rFonts w:ascii="Century" w:hAnsi="Century"/>
+        </w:rPr>
+        <w:t>and compare</w:t>
+      </w:r>
+      <w:r>
+        <w:rPr>
+          <w:rFonts w:ascii="Century" w:hAnsi="Century"/>
+        </w:rPr>
+        <w:t>d</w:t>
       </w:r>
       <w:bookmarkStart w:id="0" w:name="_GoBack"/>
       <w:bookmarkEnd w:id="0"/>
@@ -184,7 +136,73 @@
         <w:rPr>
           <w:rFonts w:ascii="Century" w:hAnsi="Century"/>
         </w:rPr>
-        <w:t xml:space="preserve">ss </w:t>
+        <w:t xml:space="preserve"> </w:t>
+      </w:r>
+      <w:r>
+        <w:rPr>
+          <w:rFonts w:ascii="Century" w:hAnsi="Century"/>
+        </w:rPr>
+        <w:t>student efficacy, retention, engagement and learning</w:t>
+      </w:r>
+      <w:r>
+        <w:rPr>
+          <w:rFonts w:ascii="Century" w:hAnsi="Century"/>
+        </w:rPr>
+        <w:t xml:space="preserve"> between a standard CS2 course offered in Fall 2015 </w:t>
+      </w:r>
+      <w:r>
+        <w:rPr>
+          <w:rFonts w:ascii="Century" w:hAnsi="Century"/>
+        </w:rPr>
+        <w:t>and</w:t>
+      </w:r>
+      <w:r>
+        <w:rPr>
+          <w:rFonts w:ascii="Century" w:hAnsi="Century"/>
+        </w:rPr>
+        <w:t xml:space="preserve"> a Fall 2016 course that integrates these interventions</w:t>
+      </w:r>
+      <w:r>
+        <w:rPr>
+          <w:rFonts w:ascii="Century" w:hAnsi="Century"/>
+        </w:rPr>
+        <w:t xml:space="preserve">. </w:t>
+      </w:r>
+      <w:r>
+        <w:rPr>
+          <w:rFonts w:ascii="Century" w:hAnsi="Century"/>
+        </w:rPr>
+        <w:t xml:space="preserve">We hypothesize that the interventions will result in a positive increase across the stated metrics. </w:t>
+      </w:r>
+      <w:r>
+        <w:rPr>
+          <w:rFonts w:ascii="Century" w:hAnsi="Century"/>
+        </w:rPr>
+        <w:t>Supporting</w:t>
+      </w:r>
+      <w:r>
+        <w:rPr>
+          <w:rFonts w:ascii="Century" w:hAnsi="Century"/>
+        </w:rPr>
+        <w:t xml:space="preserve"> our hypothesis, w</w:t>
+      </w:r>
+      <w:r>
+        <w:rPr>
+          <w:rFonts w:ascii="Century" w:hAnsi="Century"/>
+        </w:rPr>
+        <w:t>e find that students exhib</w:t>
+      </w:r>
+      <w:r>
+        <w:rPr>
+          <w:rFonts w:ascii="Century" w:hAnsi="Century"/>
+        </w:rPr>
+        <w:t xml:space="preserve">ited a significant increase in </w:t>
+      </w:r>
+      <w:r>
+        <w:rPr>
+          <w:rFonts w:ascii="Century" w:hAnsi="Century"/>
+        </w:rPr>
+        <w:t xml:space="preserve">grades across </w:t>
       </w:r>
       <w:r>
         <w:rPr>

</xml_diff>